<commit_message>
Prepared date to the guide added
</commit_message>
<xml_diff>
--- a/AFR Staff Recognition Awards Nomination System Guide - Version 1.0.docx
+++ b/AFR Staff Recognition Awards Nomination System Guide - Version 1.0.docx
@@ -1658,25 +1658,7 @@
                 <w:szCs w:val="24"/>
                 <w:lang w:val="en-US"/>
               </w:rPr>
-              <w:t>3.1.1.</w:t>
-            </w:r>
-            <w:r>
-              <w:rPr>
-                <w:b w:val="0"/>
-                <w:sz w:val="24"/>
-                <w:szCs w:val="24"/>
-                <w:lang w:val="en-US"/>
-              </w:rPr>
-              <w:t>2</w:t>
-            </w:r>
-            <w:r>
-              <w:rPr>
-                <w:b w:val="0"/>
-                <w:sz w:val="24"/>
-                <w:szCs w:val="24"/>
-                <w:lang w:val="en-US"/>
-              </w:rPr>
-              <w:t xml:space="preserve">. Setting Up </w:t>
+              <w:t xml:space="preserve">3.1.1.2. Setting Up </w:t>
             </w:r>
             <w:r>
               <w:rPr>
@@ -1722,16 +1704,7 @@
                 <w:szCs w:val="24"/>
                 <w:lang w:val="en-US"/>
               </w:rPr>
-              <w:t>d</w:t>
-            </w:r>
-            <w:r>
-              <w:rPr>
-                <w:b w:val="0"/>
-                <w:sz w:val="24"/>
-                <w:szCs w:val="24"/>
-                <w:lang w:val="en-US"/>
-              </w:rPr>
-              <w:t>epartments</w:t>
+              <w:t>departments</w:t>
             </w:r>
             <w:r>
               <w:rPr>
@@ -1839,16 +1812,7 @@
                 <w:szCs w:val="24"/>
                 <w:lang w:val="en-US"/>
               </w:rPr>
-              <w:t>Departments</w:t>
-            </w:r>
-            <w:r>
-              <w:rPr>
-                <w:b w:val="0"/>
-                <w:sz w:val="24"/>
-                <w:szCs w:val="24"/>
-                <w:lang w:val="en-US"/>
-              </w:rPr>
-              <w:t xml:space="preserve"> Administration System Control:</w:t>
+              <w:t>Departments Administration System Control:</w:t>
             </w:r>
           </w:p>
           <w:p>
@@ -2179,25 +2143,7 @@
                 <w:szCs w:val="24"/>
                 <w:lang w:val="en-US"/>
               </w:rPr>
-              <w:t>3.1.1.</w:t>
-            </w:r>
-            <w:r>
-              <w:rPr>
-                <w:b w:val="0"/>
-                <w:sz w:val="24"/>
-                <w:szCs w:val="24"/>
-                <w:lang w:val="en-US"/>
-              </w:rPr>
-              <w:t>3</w:t>
-            </w:r>
-            <w:r>
-              <w:rPr>
-                <w:b w:val="0"/>
-                <w:sz w:val="24"/>
-                <w:szCs w:val="24"/>
-                <w:lang w:val="en-US"/>
-              </w:rPr>
-              <w:t xml:space="preserve">. Setting Up </w:t>
+              <w:t xml:space="preserve">3.1.1.3. Setting Up </w:t>
             </w:r>
             <w:r>
               <w:rPr>
@@ -2234,25 +2180,7 @@
                 <w:szCs w:val="24"/>
                 <w:lang w:val="en-US"/>
               </w:rPr>
-              <w:t xml:space="preserve">Depending on the privilege provided by the system admin, a user can create, retrieve, update and delete </w:t>
-            </w:r>
-            <w:r>
-              <w:rPr>
-                <w:b w:val="0"/>
-                <w:sz w:val="24"/>
-                <w:szCs w:val="24"/>
-                <w:lang w:val="en-US"/>
-              </w:rPr>
-              <w:t>Teams</w:t>
-            </w:r>
-            <w:r>
-              <w:rPr>
-                <w:b w:val="0"/>
-                <w:sz w:val="24"/>
-                <w:szCs w:val="24"/>
-                <w:lang w:val="en-US"/>
-              </w:rPr>
-              <w:t xml:space="preserve">. </w:t>
+              <w:t xml:space="preserve">Depending on the privilege provided by the system admin, a user can create, retrieve, update and delete Teams. </w:t>
             </w:r>
           </w:p>
           <w:p>
@@ -2711,25 +2639,7 @@
                 <w:szCs w:val="24"/>
                 <w:lang w:val="en-US"/>
               </w:rPr>
-              <w:t>3.1.1.</w:t>
-            </w:r>
-            <w:r>
-              <w:rPr>
-                <w:b w:val="0"/>
-                <w:sz w:val="24"/>
-                <w:szCs w:val="24"/>
-                <w:lang w:val="en-US"/>
-              </w:rPr>
-              <w:t>4</w:t>
-            </w:r>
-            <w:r>
-              <w:rPr>
-                <w:b w:val="0"/>
-                <w:sz w:val="24"/>
-                <w:szCs w:val="24"/>
-                <w:lang w:val="en-US"/>
-              </w:rPr>
-              <w:t xml:space="preserve">. Setting Up </w:t>
+              <w:t xml:space="preserve">3.1.1.4. Setting Up </w:t>
             </w:r>
             <w:r>
               <w:rPr>
@@ -2871,16 +2781,7 @@
                 <w:szCs w:val="24"/>
                 <w:lang w:val="en-US"/>
               </w:rPr>
-              <w:t>Roles</w:t>
-            </w:r>
-            <w:r>
-              <w:rPr>
-                <w:b w:val="0"/>
-                <w:sz w:val="24"/>
-                <w:szCs w:val="24"/>
-                <w:lang w:val="en-US"/>
-              </w:rPr>
-              <w:t xml:space="preserve"> Administration System Control:</w:t>
+              <w:t>Roles Administration System Control:</w:t>
             </w:r>
           </w:p>
           <w:p>
@@ -3299,89 +3200,35 @@
                 <w:szCs w:val="24"/>
                 <w:lang w:val="en-US"/>
               </w:rPr>
-              <w:t>3.1.1.</w:t>
-            </w:r>
-            <w:r>
-              <w:rPr>
-                <w:b w:val="0"/>
-                <w:sz w:val="24"/>
-                <w:szCs w:val="24"/>
-                <w:lang w:val="en-US"/>
-              </w:rPr>
-              <w:t>5</w:t>
-            </w:r>
-            <w:r>
-              <w:rPr>
-                <w:b w:val="0"/>
-                <w:sz w:val="24"/>
-                <w:szCs w:val="24"/>
-                <w:lang w:val="en-US"/>
-              </w:rPr>
-              <w:t xml:space="preserve">. Setting Up </w:t>
-            </w:r>
-            <w:r>
-              <w:rPr>
-                <w:b w:val="0"/>
-                <w:sz w:val="24"/>
-                <w:szCs w:val="24"/>
-                <w:lang w:val="en-US"/>
-              </w:rPr>
-              <w:t>Profiles</w:t>
-            </w:r>
-          </w:p>
-          <w:p>
-            <w:pPr>
-              <w:rPr>
-                <w:sz w:val="24"/>
-                <w:szCs w:val="24"/>
-                <w:lang w:val="en-US"/>
-              </w:rPr>
-            </w:pPr>
-          </w:p>
-          <w:p>
-            <w:pPr>
-              <w:rPr>
-                <w:b w:val="0"/>
-                <w:sz w:val="24"/>
-                <w:szCs w:val="24"/>
-                <w:lang w:val="en-US"/>
-              </w:rPr>
-            </w:pPr>
-            <w:r>
-              <w:rPr>
-                <w:b w:val="0"/>
-                <w:sz w:val="24"/>
-                <w:szCs w:val="24"/>
-                <w:lang w:val="en-US"/>
-              </w:rPr>
-              <w:t xml:space="preserve">Depending on the privilege provided by the system admin, a user can create, retrieve, update and delete user </w:t>
-            </w:r>
-            <w:r>
-              <w:rPr>
-                <w:b w:val="0"/>
-                <w:sz w:val="24"/>
-                <w:szCs w:val="24"/>
-                <w:lang w:val="en-US"/>
-              </w:rPr>
-              <w:t>profiles</w:t>
-            </w:r>
-            <w:r>
-              <w:rPr>
-                <w:b w:val="0"/>
-                <w:sz w:val="24"/>
-                <w:szCs w:val="24"/>
-                <w:lang w:val="en-US"/>
-              </w:rPr>
-              <w:t>.</w:t>
-            </w:r>
-            <w:r>
-              <w:rPr>
-                <w:b w:val="0"/>
-                <w:sz w:val="24"/>
-                <w:szCs w:val="24"/>
-                <w:lang w:val="en-US"/>
-              </w:rPr>
-              <w:t xml:space="preserve"> </w:t>
+              <w:t>3.1.1.5. Setting Up Profiles</w:t>
+            </w:r>
+          </w:p>
+          <w:p>
+            <w:pPr>
+              <w:rPr>
+                <w:sz w:val="24"/>
+                <w:szCs w:val="24"/>
+                <w:lang w:val="en-US"/>
+              </w:rPr>
+            </w:pPr>
+          </w:p>
+          <w:p>
+            <w:pPr>
+              <w:rPr>
+                <w:b w:val="0"/>
+                <w:sz w:val="24"/>
+                <w:szCs w:val="24"/>
+                <w:lang w:val="en-US"/>
+              </w:rPr>
+            </w:pPr>
+            <w:r>
+              <w:rPr>
+                <w:b w:val="0"/>
+                <w:sz w:val="24"/>
+                <w:szCs w:val="24"/>
+                <w:lang w:val="en-US"/>
+              </w:rPr>
+              <w:t xml:space="preserve">Depending on the privilege provided by the system admin, a user can create, retrieve, update and delete user profiles. </w:t>
             </w:r>
             <w:r>
               <w:rPr>
@@ -3417,16 +3264,7 @@
                 <w:szCs w:val="24"/>
                 <w:lang w:val="en-US"/>
               </w:rPr>
-              <w:t>.</w:t>
-            </w:r>
-            <w:r>
-              <w:rPr>
-                <w:b w:val="0"/>
-                <w:sz w:val="24"/>
-                <w:szCs w:val="24"/>
-                <w:lang w:val="en-US"/>
-              </w:rPr>
-              <w:t xml:space="preserve"> </w:t>
+              <w:t xml:space="preserve">. </w:t>
             </w:r>
           </w:p>
           <w:p>
@@ -3514,16 +3352,7 @@
                 <w:szCs w:val="24"/>
                 <w:lang w:val="en-US"/>
               </w:rPr>
-              <w:t>Profiles</w:t>
-            </w:r>
-            <w:r>
-              <w:rPr>
-                <w:b w:val="0"/>
-                <w:sz w:val="24"/>
-                <w:szCs w:val="24"/>
-                <w:lang w:val="en-US"/>
-              </w:rPr>
-              <w:t xml:space="preserve"> Administration System Control:</w:t>
+              <w:t>Profiles Administration System Control:</w:t>
             </w:r>
           </w:p>
           <w:p>
@@ -4094,25 +3923,7 @@
                 <w:szCs w:val="24"/>
                 <w:lang w:val="en-US"/>
               </w:rPr>
-              <w:t>3.1.</w:t>
-            </w:r>
-            <w:r>
-              <w:rPr>
-                <w:b w:val="0"/>
-                <w:sz w:val="24"/>
-                <w:szCs w:val="24"/>
-                <w:lang w:val="en-US"/>
-              </w:rPr>
-              <w:t>2</w:t>
-            </w:r>
-            <w:r>
-              <w:rPr>
-                <w:b w:val="0"/>
-                <w:sz w:val="24"/>
-                <w:szCs w:val="24"/>
-                <w:lang w:val="en-US"/>
-              </w:rPr>
-              <w:t>. Managing User Accounts</w:t>
+              <w:t>3.1.2. Managing User Accounts</w:t>
             </w:r>
           </w:p>
           <w:p>
@@ -4473,16 +4284,7 @@
                 <w:szCs w:val="24"/>
                 <w:lang w:val="en-US"/>
               </w:rPr>
-              <w:t xml:space="preserve">3.1.2.1. </w:t>
-            </w:r>
-            <w:r>
-              <w:rPr>
-                <w:b w:val="0"/>
-                <w:sz w:val="24"/>
-                <w:szCs w:val="24"/>
-                <w:lang w:val="en-US"/>
-              </w:rPr>
-              <w:t>Add new Users</w:t>
+              <w:t>3.1.2.1. Add new Users</w:t>
             </w:r>
           </w:p>
           <w:p>
@@ -4725,6 +4527,11 @@
           </w:p>
           <w:p>
             <w:r>
+              <w:rPr>
+                <w:b w:val="0"/>
+                <w:bCs w:val="0"/>
+                <w:color w:val="auto"/>
+              </w:rPr>
               <w:object w:dxaOrig="14985" w:dyaOrig="4680">
                 <v:shapetype id="_x0000_t75" coordsize="21600,21600" o:spt="75" o:preferrelative="t" path="m@4@5l@4@11@9@11@9@5xe" filled="f" stroked="f">
                   <v:stroke joinstyle="miter"/>
@@ -4745,10 +4552,10 @@
                   <v:path o:extrusionok="f" gradientshapeok="t" o:connecttype="rect"/>
                   <o:lock v:ext="edit" aspectratio="t"/>
                 </v:shapetype>
-                <v:shape id="_x0000_i1025" type="#_x0000_t75" style="width:467.7pt;height:145.9pt" o:ole="">
+                <v:shape id="_x0000_i1025" type="#_x0000_t75" style="width:467.4pt;height:146.1pt" o:ole="">
                   <v:imagedata r:id="rId26" o:title=""/>
                 </v:shape>
-                <o:OLEObject Type="Embed" ProgID="PBrush" ShapeID="_x0000_i1025" DrawAspect="Content" ObjectID="_1590478305" r:id="rId27"/>
+                <o:OLEObject Type="Embed" ProgID="PBrush" ShapeID="_x0000_i1025" DrawAspect="Content" ObjectID="_1592752295" r:id="rId27"/>
               </w:object>
             </w:r>
           </w:p>
@@ -6098,16 +5905,7 @@
                 <w:szCs w:val="24"/>
                 <w:lang w:val="en-US"/>
               </w:rPr>
-              <w:t xml:space="preserve">4.1. </w:t>
-            </w:r>
-            <w:r>
-              <w:rPr>
-                <w:b w:val="0"/>
-                <w:sz w:val="24"/>
-                <w:szCs w:val="24"/>
-                <w:lang w:val="en-US"/>
-              </w:rPr>
-              <w:t>Voting/ Nomination Survey Management/ Settings</w:t>
+              <w:t>4.1. Voting/ Nomination Survey Management/ Settings</w:t>
             </w:r>
             <w:r>
               <w:rPr>
@@ -6550,16 +6348,7 @@
                 <w:szCs w:val="24"/>
                 <w:lang w:val="en-US"/>
               </w:rPr>
-              <w:t>Category Groups</w:t>
-            </w:r>
-            <w:r>
-              <w:rPr>
-                <w:b w:val="0"/>
-                <w:sz w:val="24"/>
-                <w:szCs w:val="24"/>
-                <w:lang w:val="en-US"/>
-              </w:rPr>
-              <w:t xml:space="preserve"> Administration System Control:</w:t>
+              <w:t>Category Groups Administration System Control:</w:t>
             </w:r>
           </w:p>
           <w:p>
@@ -6583,34 +6372,7 @@
                 <w:szCs w:val="24"/>
                 <w:lang w:val="en-US"/>
               </w:rPr>
-              <w:t xml:space="preserve">A privileged user cannot delete a Category Group if contains users i.e. the </w:t>
-            </w:r>
-            <w:r>
-              <w:rPr>
-                <w:b w:val="0"/>
-                <w:sz w:val="24"/>
-                <w:szCs w:val="24"/>
-                <w:lang w:val="en-US"/>
-              </w:rPr>
-              <w:t>Categories</w:t>
-            </w:r>
-            <w:r>
-              <w:rPr>
-                <w:b w:val="0"/>
-                <w:sz w:val="24"/>
-                <w:szCs w:val="24"/>
-                <w:lang w:val="en-US"/>
-              </w:rPr>
-              <w:t xml:space="preserve"> column is not Zero</w:t>
-            </w:r>
-            <w:r>
-              <w:rPr>
-                <w:b w:val="0"/>
-                <w:sz w:val="24"/>
-                <w:szCs w:val="24"/>
-                <w:lang w:val="en-US"/>
-              </w:rPr>
-              <w:t xml:space="preserve"> </w:t>
+              <w:t xml:space="preserve">A privileged user cannot delete a Category Group if contains users i.e. the Categories column is not Zero </w:t>
             </w:r>
           </w:p>
           <w:p>
@@ -6737,7 +6499,6 @@
             </w:r>
             <w:r>
               <w:rPr>
-                <w:b w:val="0"/>
                 <w:noProof/>
                 <w:lang w:val="en-US"/>
               </w:rPr>
@@ -6807,7 +6568,6 @@
             </w:r>
             <w:r>
               <w:rPr>
-                <w:b w:val="0"/>
                 <w:noProof/>
                 <w:lang w:val="en-US"/>
               </w:rPr>
@@ -6928,16 +6688,7 @@
                 <w:szCs w:val="24"/>
                 <w:lang w:val="en-US"/>
               </w:rPr>
-              <w:t>2</w:t>
-            </w:r>
-            <w:r>
-              <w:rPr>
-                <w:b w:val="0"/>
-                <w:sz w:val="24"/>
-                <w:szCs w:val="24"/>
-                <w:lang w:val="en-US"/>
-              </w:rPr>
-              <w:t xml:space="preserve">. </w:t>
+              <w:t xml:space="preserve">2. </w:t>
             </w:r>
             <w:r>
               <w:rPr>
@@ -7271,7 +7022,6 @@
             </w:r>
             <w:r>
               <w:rPr>
-                <w:b w:val="0"/>
                 <w:noProof/>
                 <w:lang w:val="en-US"/>
               </w:rPr>
@@ -7341,7 +7091,6 @@
             </w:r>
             <w:r>
               <w:rPr>
-                <w:b w:val="0"/>
                 <w:noProof/>
                 <w:lang w:val="en-US"/>
               </w:rPr>
@@ -7541,25 +7290,7 @@
                 <w:szCs w:val="24"/>
                 <w:lang w:val="en-US"/>
               </w:rPr>
-              <w:t>The “</w:t>
-            </w:r>
-            <w:r>
-              <w:rPr>
-                <w:b w:val="0"/>
-                <w:sz w:val="24"/>
-                <w:szCs w:val="24"/>
-                <w:lang w:val="en-US"/>
-              </w:rPr>
-              <w:t>Assigned User Type</w:t>
-            </w:r>
-            <w:r>
-              <w:rPr>
-                <w:b w:val="0"/>
-                <w:sz w:val="24"/>
-                <w:szCs w:val="24"/>
-                <w:lang w:val="en-US"/>
-              </w:rPr>
-              <w:t>” parameter indicates the type of the user who is targeted to use the category</w:t>
+              <w:t>The “Assigned User Type” parameter indicates the type of the user who is targeted to use the category</w:t>
             </w:r>
             <w:r>
               <w:rPr>
@@ -7671,16 +7402,7 @@
                 <w:szCs w:val="24"/>
                 <w:lang w:val="en-US"/>
               </w:rPr>
-              <w:t xml:space="preserve">4.1.3. </w:t>
-            </w:r>
-            <w:r>
-              <w:rPr>
-                <w:b w:val="0"/>
-                <w:sz w:val="24"/>
-                <w:szCs w:val="24"/>
-                <w:lang w:val="en-US"/>
-              </w:rPr>
-              <w:t>Survey Settings</w:t>
+              <w:t>4.1.3. Survey Settings</w:t>
             </w:r>
           </w:p>
           <w:p>
@@ -8127,16 +7849,7 @@
                 <w:szCs w:val="24"/>
                 <w:lang w:val="en-US"/>
               </w:rPr>
-              <w:t xml:space="preserve">4.1.4. </w:t>
-            </w:r>
-            <w:r>
-              <w:rPr>
-                <w:b w:val="0"/>
-                <w:sz w:val="24"/>
-                <w:szCs w:val="24"/>
-                <w:lang w:val="en-US"/>
-              </w:rPr>
-              <w:t>Votes Management</w:t>
+              <w:t>4.1.4. Votes Management</w:t>
             </w:r>
           </w:p>
           <w:p>
@@ -8424,11 +8137,16 @@
               <w:t xml:space="preserve">             </w:t>
             </w:r>
             <w:r>
+              <w:rPr>
+                <w:b w:val="0"/>
+                <w:bCs w:val="0"/>
+                <w:color w:val="auto"/>
+              </w:rPr>
               <w:object w:dxaOrig="6750" w:dyaOrig="2790">
-                <v:shape id="_x0000_i1026" type="#_x0000_t75" style="width:231.65pt;height:95.8pt" o:ole="">
+                <v:shape id="_x0000_i1026" type="#_x0000_t75" style="width:231.4pt;height:95.7pt" o:ole="">
                   <v:imagedata r:id="rId37" o:title=""/>
                 </v:shape>
-                <o:OLEObject Type="Embed" ProgID="PBrush" ShapeID="_x0000_i1026" DrawAspect="Content" ObjectID="_1590478306" r:id="rId38"/>
+                <o:OLEObject Type="Embed" ProgID="PBrush" ShapeID="_x0000_i1026" DrawAspect="Content" ObjectID="_1592752296" r:id="rId38"/>
               </w:object>
             </w:r>
           </w:p>
@@ -8993,70 +8711,119 @@
                 <w:szCs w:val="24"/>
                 <w:lang w:val="en-US"/>
               </w:rPr>
-              <w:t>This denotes the target unit to be voted for. This variable can hold any of the following values: User (The category allows only staff to be voted for), Team (</w:t>
-            </w:r>
-            <w:r>
-              <w:rPr>
-                <w:b w:val="0"/>
-                <w:sz w:val="24"/>
-                <w:szCs w:val="24"/>
-                <w:lang w:val="en-US"/>
-              </w:rPr>
-              <w:t xml:space="preserve">The category allows only </w:t>
-            </w:r>
-            <w:r>
-              <w:rPr>
-                <w:b w:val="0"/>
-                <w:sz w:val="24"/>
-                <w:szCs w:val="24"/>
-                <w:lang w:val="en-US"/>
-              </w:rPr>
-              <w:t>teams</w:t>
-            </w:r>
-            <w:r>
-              <w:rPr>
-                <w:b w:val="0"/>
-                <w:sz w:val="24"/>
-                <w:szCs w:val="24"/>
-                <w:lang w:val="en-US"/>
-              </w:rPr>
-              <w:t xml:space="preserve"> to be voted for</w:t>
-            </w:r>
-            <w:r>
-              <w:rPr>
-                <w:b w:val="0"/>
-                <w:sz w:val="24"/>
-                <w:szCs w:val="24"/>
-                <w:lang w:val="en-US"/>
-              </w:rPr>
-              <w:t>) or Department (</w:t>
-            </w:r>
-            <w:r>
-              <w:rPr>
-                <w:b w:val="0"/>
-                <w:sz w:val="24"/>
-                <w:szCs w:val="24"/>
-                <w:lang w:val="en-US"/>
-              </w:rPr>
-              <w:t xml:space="preserve">The category allows only </w:t>
-            </w:r>
-            <w:r>
-              <w:rPr>
-                <w:b w:val="0"/>
-                <w:sz w:val="24"/>
-                <w:szCs w:val="24"/>
-                <w:lang w:val="en-US"/>
-              </w:rPr>
-              <w:t>departments</w:t>
-            </w:r>
-            <w:r>
-              <w:rPr>
-                <w:b w:val="0"/>
-                <w:sz w:val="24"/>
-                <w:szCs w:val="24"/>
-                <w:lang w:val="en-US"/>
-              </w:rPr>
-              <w:t xml:space="preserve"> to be voted for)</w:t>
+              <w:t>This denotes the target unit to be voted for. This variable can hold any of the following values: User (The category allows only staff to be voted for), Team (The category allows only teams to be voted for) or Department (The category allows only departments to be voted for).</w:t>
+            </w:r>
+          </w:p>
+          <w:p>
+            <w:pPr>
+              <w:rPr>
+                <w:b w:val="0"/>
+                <w:sz w:val="24"/>
+                <w:szCs w:val="24"/>
+                <w:lang w:val="en-US"/>
+              </w:rPr>
+            </w:pPr>
+          </w:p>
+          <w:p>
+            <w:pPr>
+              <w:rPr>
+                <w:b w:val="0"/>
+                <w:sz w:val="24"/>
+                <w:szCs w:val="24"/>
+                <w:lang w:val="en-US"/>
+              </w:rPr>
+            </w:pPr>
+            <w:r>
+              <w:rPr>
+                <w:b w:val="0"/>
+                <w:sz w:val="24"/>
+                <w:szCs w:val="24"/>
+                <w:lang w:val="en-US"/>
+              </w:rPr>
+              <w:t xml:space="preserve">Nominate Unit </w:t>
+            </w:r>
+            <w:r>
+              <w:rPr>
+                <w:b w:val="0"/>
+                <w:sz w:val="24"/>
+                <w:szCs w:val="24"/>
+                <w:lang w:val="en-US"/>
+              </w:rPr>
+              <w:t>–</w:t>
+            </w:r>
+            <w:r>
+              <w:rPr>
+                <w:b w:val="0"/>
+                <w:sz w:val="24"/>
+                <w:szCs w:val="24"/>
+                <w:lang w:val="en-US"/>
+              </w:rPr>
+              <w:t xml:space="preserve"> </w:t>
+            </w:r>
+            <w:r>
+              <w:rPr>
+                <w:b w:val="0"/>
+                <w:sz w:val="24"/>
+                <w:szCs w:val="24"/>
+                <w:lang w:val="en-US"/>
+              </w:rPr>
+              <w:t>This is a list of the viable units that can be voted for in the selected category.</w:t>
+            </w:r>
+            <w:r>
+              <w:rPr>
+                <w:b w:val="0"/>
+                <w:sz w:val="24"/>
+                <w:szCs w:val="24"/>
+                <w:lang w:val="en-US"/>
+              </w:rPr>
+              <w:t xml:space="preserve"> If a voter is unable to get a best choice, choose the option “No Viable Option”</w:t>
+            </w:r>
+            <w:r>
+              <w:rPr>
+                <w:b w:val="0"/>
+                <w:sz w:val="24"/>
+                <w:szCs w:val="24"/>
+                <w:lang w:val="en-US"/>
+              </w:rPr>
+              <w:t>. The system will not allow submitting your nomination if a Nomination Unit or Comment has not been filled in.</w:t>
+            </w:r>
+          </w:p>
+          <w:p>
+            <w:pPr>
+              <w:rPr>
+                <w:b w:val="0"/>
+                <w:sz w:val="24"/>
+                <w:szCs w:val="24"/>
+                <w:lang w:val="en-US"/>
+              </w:rPr>
+            </w:pPr>
+          </w:p>
+          <w:p>
+            <w:pPr>
+              <w:rPr>
+                <w:b w:val="0"/>
+                <w:sz w:val="24"/>
+                <w:szCs w:val="24"/>
+                <w:lang w:val="en-US"/>
+              </w:rPr>
+            </w:pPr>
+            <w:r>
+              <w:rPr>
+                <w:b w:val="0"/>
+                <w:sz w:val="24"/>
+                <w:szCs w:val="24"/>
+                <w:lang w:val="en-US"/>
+              </w:rPr>
+              <w:t xml:space="preserve">Comment – Always provide your justification for choosing your preferred Nomination unit. All comments are </w:t>
+            </w:r>
+            <w:r>
+              <w:rPr>
+                <w:b w:val="0"/>
+                <w:sz w:val="24"/>
+                <w:szCs w:val="24"/>
+                <w:lang w:val="en-US"/>
+              </w:rPr>
+              <w:t>mandatory</w:t>
             </w:r>
             <w:r>
               <w:rPr>
@@ -9094,16 +8861,45 @@
                 <w:szCs w:val="24"/>
                 <w:lang w:val="en-US"/>
               </w:rPr>
-              <w:t xml:space="preserve">Nominate Unit </w:t>
-            </w:r>
-            <w:r>
-              <w:rPr>
-                <w:b w:val="0"/>
-                <w:sz w:val="24"/>
-                <w:szCs w:val="24"/>
-                <w:lang w:val="en-US"/>
-              </w:rPr>
-              <w:t>–</w:t>
+              <w:t>Note: The nomination form caches your results. In case you cannot complete your nomination at once, feel free to log out the system after doing partial voting. The system will populate for you your previous choices whenever you resume.</w:t>
+            </w:r>
+            <w:r>
+              <w:rPr>
+                <w:b w:val="0"/>
+                <w:sz w:val="24"/>
+                <w:szCs w:val="24"/>
+                <w:lang w:val="en-US"/>
+              </w:rPr>
+              <w:t xml:space="preserve"> You don’t have to be in a hurry to submit.</w:t>
+            </w:r>
+          </w:p>
+          <w:p>
+            <w:pPr>
+              <w:rPr>
+                <w:b w:val="0"/>
+                <w:sz w:val="24"/>
+                <w:szCs w:val="24"/>
+                <w:lang w:val="en-US"/>
+              </w:rPr>
+            </w:pPr>
+          </w:p>
+          <w:p>
+            <w:pPr>
+              <w:rPr>
+                <w:b w:val="0"/>
+                <w:sz w:val="24"/>
+                <w:szCs w:val="24"/>
+                <w:lang w:val="en-US"/>
+              </w:rPr>
+            </w:pPr>
+            <w:r>
+              <w:rPr>
+                <w:b w:val="0"/>
+                <w:sz w:val="24"/>
+                <w:szCs w:val="24"/>
+                <w:lang w:val="en-US"/>
+              </w:rPr>
+              <w:t>Once done with filling in the nomination form, click on the “Submit” button. Depending on the survey setting placed during initiating the survey by the admin, you may be allowed to edit a submitted survey. However if this was not set to be so, communicate with your geography system admin or HRPB to help you activate or delete the vote for you.</w:t>
             </w:r>
             <w:r>
               <w:rPr>
@@ -9121,184 +8917,39 @@
                 <w:szCs w:val="24"/>
                 <w:lang w:val="en-US"/>
               </w:rPr>
-              <w:t>This is a list of the viable units that can be voted for in the selected category.</w:t>
-            </w:r>
-            <w:r>
-              <w:rPr>
-                <w:b w:val="0"/>
-                <w:sz w:val="24"/>
-                <w:szCs w:val="24"/>
-                <w:lang w:val="en-US"/>
-              </w:rPr>
-              <w:t xml:space="preserve"> If a voter is unable to get a best choice, choose the option “No Viable Option”</w:t>
-            </w:r>
-            <w:r>
-              <w:rPr>
-                <w:b w:val="0"/>
-                <w:sz w:val="24"/>
-                <w:szCs w:val="24"/>
-                <w:lang w:val="en-US"/>
-              </w:rPr>
-              <w:t>. The system will not allow submitting your nomination if a Nomination Unit or Comment has not been filled in.</w:t>
-            </w:r>
-          </w:p>
-          <w:p>
-            <w:pPr>
-              <w:rPr>
-                <w:b w:val="0"/>
-                <w:sz w:val="24"/>
-                <w:szCs w:val="24"/>
-                <w:lang w:val="en-US"/>
-              </w:rPr>
-            </w:pPr>
-          </w:p>
-          <w:p>
-            <w:pPr>
-              <w:rPr>
-                <w:b w:val="0"/>
-                <w:sz w:val="24"/>
-                <w:szCs w:val="24"/>
-                <w:lang w:val="en-US"/>
-              </w:rPr>
-            </w:pPr>
-            <w:r>
-              <w:rPr>
-                <w:b w:val="0"/>
-                <w:sz w:val="24"/>
-                <w:szCs w:val="24"/>
-                <w:lang w:val="en-US"/>
-              </w:rPr>
-              <w:t xml:space="preserve">Comment – Always provide your justification for choosing your preferred Nomination unit. All comments are </w:t>
-            </w:r>
-            <w:r>
-              <w:rPr>
-                <w:b w:val="0"/>
-                <w:sz w:val="24"/>
-                <w:szCs w:val="24"/>
-                <w:lang w:val="en-US"/>
-              </w:rPr>
-              <w:t>mandatory</w:t>
-            </w:r>
-            <w:r>
-              <w:rPr>
-                <w:b w:val="0"/>
-                <w:sz w:val="24"/>
-                <w:szCs w:val="24"/>
-                <w:lang w:val="en-US"/>
-              </w:rPr>
-              <w:t>.</w:t>
-            </w:r>
-          </w:p>
-          <w:p>
-            <w:pPr>
-              <w:rPr>
-                <w:b w:val="0"/>
-                <w:sz w:val="24"/>
-                <w:szCs w:val="24"/>
-                <w:lang w:val="en-US"/>
-              </w:rPr>
-            </w:pPr>
-          </w:p>
-          <w:p>
-            <w:pPr>
-              <w:rPr>
-                <w:b w:val="0"/>
-                <w:sz w:val="24"/>
-                <w:szCs w:val="24"/>
-                <w:lang w:val="en-US"/>
-              </w:rPr>
-            </w:pPr>
-            <w:r>
-              <w:rPr>
-                <w:b w:val="0"/>
-                <w:sz w:val="24"/>
-                <w:szCs w:val="24"/>
-                <w:lang w:val="en-US"/>
-              </w:rPr>
-              <w:t>Note: The nomination form caches your results. In case you cannot complete your nomination at once, feel free to log out the system after doing partial voting. The system will populate for you your previous choices whenever you resume.</w:t>
-            </w:r>
-            <w:r>
-              <w:rPr>
-                <w:b w:val="0"/>
-                <w:sz w:val="24"/>
-                <w:szCs w:val="24"/>
-                <w:lang w:val="en-US"/>
-              </w:rPr>
-              <w:t xml:space="preserve"> You don’t have to be in a hurry to submit.</w:t>
-            </w:r>
-          </w:p>
-          <w:p>
-            <w:pPr>
-              <w:rPr>
-                <w:b w:val="0"/>
-                <w:sz w:val="24"/>
-                <w:szCs w:val="24"/>
-                <w:lang w:val="en-US"/>
-              </w:rPr>
-            </w:pPr>
-          </w:p>
-          <w:p>
-            <w:pPr>
-              <w:rPr>
-                <w:b w:val="0"/>
-                <w:sz w:val="24"/>
-                <w:szCs w:val="24"/>
-                <w:lang w:val="en-US"/>
-              </w:rPr>
-            </w:pPr>
-            <w:r>
-              <w:rPr>
-                <w:b w:val="0"/>
-                <w:sz w:val="24"/>
-                <w:szCs w:val="24"/>
-                <w:lang w:val="en-US"/>
-              </w:rPr>
-              <w:t>Once done with filling in the nomination form, click on the “Submit” button. Depending on the survey setting placed during initiating the survey by the admin, you may be allowed to edit a submitted survey. However if this was not set to be so, communicate with your geography system admin or HRPB to help you activate or delete the vote for you.</w:t>
-            </w:r>
-            <w:r>
-              <w:rPr>
-                <w:b w:val="0"/>
-                <w:sz w:val="24"/>
-                <w:szCs w:val="24"/>
-                <w:lang w:val="en-US"/>
-              </w:rPr>
               <w:t xml:space="preserve"> </w:t>
             </w:r>
-            <w:r>
-              <w:rPr>
-                <w:b w:val="0"/>
-                <w:sz w:val="24"/>
-                <w:szCs w:val="24"/>
-                <w:lang w:val="en-US"/>
-              </w:rPr>
-              <w:t xml:space="preserve"> </w:t>
-            </w:r>
-          </w:p>
-          <w:p>
-            <w:pPr>
-              <w:rPr>
-                <w:b w:val="0"/>
-                <w:sz w:val="24"/>
-                <w:szCs w:val="24"/>
-                <w:lang w:val="en-US"/>
-              </w:rPr>
-            </w:pPr>
-          </w:p>
-          <w:p>
-            <w:pPr>
-              <w:rPr>
-                <w:b w:val="0"/>
-                <w:sz w:val="24"/>
-                <w:szCs w:val="24"/>
-                <w:lang w:val="en-US"/>
-              </w:rPr>
-            </w:pPr>
-            <w:r>
+          </w:p>
+          <w:p>
+            <w:pPr>
+              <w:rPr>
+                <w:b w:val="0"/>
+                <w:sz w:val="24"/>
+                <w:szCs w:val="24"/>
+                <w:lang w:val="en-US"/>
+              </w:rPr>
+            </w:pPr>
+          </w:p>
+          <w:p>
+            <w:pPr>
+              <w:rPr>
+                <w:b w:val="0"/>
+                <w:sz w:val="24"/>
+                <w:szCs w:val="24"/>
+                <w:lang w:val="en-US"/>
+              </w:rPr>
+            </w:pPr>
+            <w:r>
+              <w:rPr>
+                <w:b w:val="0"/>
+                <w:bCs w:val="0"/>
+                <w:color w:val="auto"/>
+              </w:rPr>
               <w:object w:dxaOrig="13545" w:dyaOrig="2070">
-                <v:shape id="_x0000_i1027" type="#_x0000_t75" style="width:467.7pt;height:71.35pt" o:ole="">
+                <v:shape id="_x0000_i1027" type="#_x0000_t75" style="width:467.8pt;height:71.15pt" o:ole="">
                   <v:imagedata r:id="rId41" o:title=""/>
                 </v:shape>
-                <o:OLEObject Type="Embed" ProgID="PBrush" ShapeID="_x0000_i1027" DrawAspect="Content" ObjectID="_1590478307" r:id="rId42"/>
+                <o:OLEObject Type="Embed" ProgID="PBrush" ShapeID="_x0000_i1027" DrawAspect="Content" ObjectID="_1592752297" r:id="rId42"/>
               </w:object>
             </w:r>
           </w:p>
@@ -10145,7 +9796,6 @@
             </w:r>
             <w:r>
               <w:rPr>
-                <w:b w:val="0"/>
                 <w:noProof/>
                 <w:lang w:val="en-US"/>
               </w:rPr>
@@ -10395,27 +10045,7 @@
                 <w:szCs w:val="24"/>
                 <w:lang w:val="en-US"/>
               </w:rPr>
-              <w:t xml:space="preserve"> </w:t>
-            </w:r>
-            <w:proofErr w:type="gramStart"/>
-            <w:r>
-              <w:rPr>
-                <w:b w:val="0"/>
-                <w:sz w:val="24"/>
-                <w:szCs w:val="24"/>
-                <w:lang w:val="en-US"/>
-              </w:rPr>
-              <w:t>Note,</w:t>
-            </w:r>
-            <w:proofErr w:type="gramEnd"/>
-            <w:r>
-              <w:rPr>
-                <w:b w:val="0"/>
-                <w:sz w:val="24"/>
-                <w:szCs w:val="24"/>
-                <w:lang w:val="en-US"/>
-              </w:rPr>
-              <w:t xml:space="preserve"> these tags vary from template to template</w:t>
+              <w:t xml:space="preserve"> Note, these tags vary from template to template</w:t>
             </w:r>
             <w:r>
               <w:rPr>
@@ -10444,8 +10074,6 @@
                 <w:lang w:val="en-US"/>
               </w:rPr>
             </w:pPr>
-            <w:bookmarkStart w:id="0" w:name="_GoBack"/>
-            <w:bookmarkEnd w:id="0"/>
           </w:p>
           <w:p>
             <w:pPr>
@@ -10482,6 +10110,34 @@
           <w:lang w:val="en-US"/>
         </w:rPr>
       </w:pPr>
+    </w:p>
+    <w:p>
+      <w:pPr>
+        <w:rPr>
+          <w:lang w:val="en-US"/>
+        </w:rPr>
+      </w:pPr>
+      <w:r>
+        <w:rPr>
+          <w:lang w:val="en-US"/>
+        </w:rPr>
+        <w:t>Prepared On 10</w:t>
+      </w:r>
+      <w:r>
+        <w:rPr>
+          <w:vertAlign w:val="superscript"/>
+          <w:lang w:val="en-US"/>
+        </w:rPr>
+        <w:t>th</w:t>
+      </w:r>
+      <w:r>
+        <w:rPr>
+          <w:lang w:val="en-US"/>
+        </w:rPr>
+        <w:t xml:space="preserve"> July 2018</w:t>
+      </w:r>
+      <w:bookmarkStart w:id="0" w:name="_GoBack"/>
+      <w:bookmarkEnd w:id="0"/>
     </w:p>
     <w:sectPr>
       <w:pgSz w:w="12240" w:h="15840"/>
@@ -11788,6 +11444,7 @@
       <w:spacing w:after="0" w:line="240" w:lineRule="auto"/>
     </w:pPr>
     <w:tblPr>
+      <w:tblInd w:w="0" w:type="dxa"/>
       <w:tblBorders>
         <w:top w:val="single" w:sz="4" w:space="0" w:color="auto"/>
         <w:left w:val="single" w:sz="4" w:space="0" w:color="auto"/>
@@ -11796,6 +11453,12 @@
         <w:insideH w:val="single" w:sz="4" w:space="0" w:color="auto"/>
         <w:insideV w:val="single" w:sz="4" w:space="0" w:color="auto"/>
       </w:tblBorders>
+      <w:tblCellMar>
+        <w:top w:w="0" w:type="dxa"/>
+        <w:left w:w="108" w:type="dxa"/>
+        <w:bottom w:w="0" w:type="dxa"/>
+        <w:right w:w="108" w:type="dxa"/>
+      </w:tblCellMar>
     </w:tblPr>
   </w:style>
   <w:style w:type="table" w:styleId="LightShading">
@@ -11812,10 +11475,17 @@
     <w:tblPr>
       <w:tblStyleRowBandSize w:val="1"/>
       <w:tblStyleColBandSize w:val="1"/>
+      <w:tblInd w:w="0" w:type="dxa"/>
       <w:tblBorders>
         <w:top w:val="single" w:sz="8" w:space="0" w:color="000000" w:themeColor="text1"/>
         <w:bottom w:val="single" w:sz="8" w:space="0" w:color="000000" w:themeColor="text1"/>
       </w:tblBorders>
+      <w:tblCellMar>
+        <w:top w:w="0" w:type="dxa"/>
+        <w:left w:w="108" w:type="dxa"/>
+        <w:bottom w:w="0" w:type="dxa"/>
+        <w:right w:w="108" w:type="dxa"/>
+      </w:tblCellMar>
     </w:tblPr>
     <w:tblStylePr w:type="firstRow">
       <w:pPr>
@@ -12149,6 +11819,7 @@
       <w:spacing w:after="0" w:line="240" w:lineRule="auto"/>
     </w:pPr>
     <w:tblPr>
+      <w:tblInd w:w="0" w:type="dxa"/>
       <w:tblBorders>
         <w:top w:val="single" w:sz="4" w:space="0" w:color="auto"/>
         <w:left w:val="single" w:sz="4" w:space="0" w:color="auto"/>
@@ -12157,6 +11828,12 @@
         <w:insideH w:val="single" w:sz="4" w:space="0" w:color="auto"/>
         <w:insideV w:val="single" w:sz="4" w:space="0" w:color="auto"/>
       </w:tblBorders>
+      <w:tblCellMar>
+        <w:top w:w="0" w:type="dxa"/>
+        <w:left w:w="108" w:type="dxa"/>
+        <w:bottom w:w="0" w:type="dxa"/>
+        <w:right w:w="108" w:type="dxa"/>
+      </w:tblCellMar>
     </w:tblPr>
   </w:style>
   <w:style w:type="table" w:styleId="LightShading">
@@ -12173,10 +11850,17 @@
     <w:tblPr>
       <w:tblStyleRowBandSize w:val="1"/>
       <w:tblStyleColBandSize w:val="1"/>
+      <w:tblInd w:w="0" w:type="dxa"/>
       <w:tblBorders>
         <w:top w:val="single" w:sz="8" w:space="0" w:color="000000" w:themeColor="text1"/>
         <w:bottom w:val="single" w:sz="8" w:space="0" w:color="000000" w:themeColor="text1"/>
       </w:tblBorders>
+      <w:tblCellMar>
+        <w:top w:w="0" w:type="dxa"/>
+        <w:left w:w="108" w:type="dxa"/>
+        <w:bottom w:w="0" w:type="dxa"/>
+        <w:right w:w="108" w:type="dxa"/>
+      </w:tblCellMar>
     </w:tblPr>
     <w:tblStylePr w:type="firstRow">
       <w:pPr>

</xml_diff>